<commit_message>
tutoriales 4 y 5 listos
</commit_message>
<xml_diff>
--- a/Qué es Angular.docx
+++ b/Qué es Angular.docx
@@ -88,6 +88,8 @@
     <w:p/>
     <w:p>
       <w:pPr>
+        <w:shd w:val="clear" w:color="auto" w:fill="FDE9D9" w:themeFill="accent6" w:themeFillTint="33"/>
+        <w:suppressAutoHyphens/>
         <w:spacing w:after="0" w:line="240" w:lineRule="auto"/>
         <w:rPr>
           <w:rFonts w:ascii="Courier New" w:hAnsi="Courier New" w:cs="Courier New"/>
@@ -111,6 +113,8 @@
     </w:p>
     <w:p>
       <w:pPr>
+        <w:shd w:val="clear" w:color="auto" w:fill="FDE9D9" w:themeFill="accent6" w:themeFillTint="33"/>
+        <w:suppressAutoHyphens/>
         <w:spacing w:after="0" w:line="240" w:lineRule="auto"/>
         <w:rPr>
           <w:rFonts w:ascii="Courier New" w:hAnsi="Courier New" w:cs="Courier New"/>
@@ -127,6 +131,8 @@
     </w:p>
     <w:p>
       <w:pPr>
+        <w:shd w:val="clear" w:color="auto" w:fill="FDE9D9" w:themeFill="accent6" w:themeFillTint="33"/>
+        <w:suppressAutoHyphens/>
         <w:spacing w:after="0" w:line="240" w:lineRule="auto"/>
         <w:rPr>
           <w:rFonts w:ascii="Courier New" w:hAnsi="Courier New" w:cs="Courier New"/>
@@ -150,6 +156,8 @@
     </w:p>
     <w:p>
       <w:pPr>
+        <w:shd w:val="clear" w:color="auto" w:fill="FDE9D9" w:themeFill="accent6" w:themeFillTint="33"/>
+        <w:suppressAutoHyphens/>
         <w:spacing w:after="0" w:line="240" w:lineRule="auto"/>
         <w:rPr>
           <w:rFonts w:ascii="Courier New" w:hAnsi="Courier New" w:cs="Courier New"/>
@@ -173,6 +181,8 @@
     </w:p>
     <w:p>
       <w:pPr>
+        <w:shd w:val="clear" w:color="auto" w:fill="FDE9D9" w:themeFill="accent6" w:themeFillTint="33"/>
+        <w:suppressAutoHyphens/>
         <w:spacing w:after="0" w:line="240" w:lineRule="auto"/>
         <w:rPr>
           <w:rFonts w:ascii="Courier New" w:hAnsi="Courier New" w:cs="Courier New"/>
@@ -196,6 +206,8 @@
     </w:p>
     <w:p>
       <w:pPr>
+        <w:shd w:val="clear" w:color="auto" w:fill="FDE9D9" w:themeFill="accent6" w:themeFillTint="33"/>
+        <w:suppressAutoHyphens/>
         <w:spacing w:after="0" w:line="240" w:lineRule="auto"/>
         <w:rPr>
           <w:rFonts w:ascii="Courier New" w:hAnsi="Courier New" w:cs="Courier New"/>
@@ -214,6 +226,8 @@
     </w:p>
     <w:p>
       <w:pPr>
+        <w:shd w:val="clear" w:color="auto" w:fill="FDE9D9" w:themeFill="accent6" w:themeFillTint="33"/>
+        <w:suppressAutoHyphens/>
         <w:spacing w:after="0" w:line="240" w:lineRule="auto"/>
         <w:rPr>
           <w:rFonts w:ascii="Courier New" w:hAnsi="Courier New" w:cs="Courier New"/>
@@ -232,6 +246,8 @@
     </w:p>
     <w:p>
       <w:pPr>
+        <w:shd w:val="clear" w:color="auto" w:fill="FDE9D9" w:themeFill="accent6" w:themeFillTint="33"/>
+        <w:suppressAutoHyphens/>
         <w:spacing w:after="0" w:line="240" w:lineRule="auto"/>
         <w:rPr>
           <w:rFonts w:ascii="Courier New" w:hAnsi="Courier New" w:cs="Courier New"/>
@@ -289,6 +305,8 @@
     </w:p>
     <w:p>
       <w:pPr>
+        <w:shd w:val="clear" w:color="auto" w:fill="FDE9D9" w:themeFill="accent6" w:themeFillTint="33"/>
+        <w:suppressAutoHyphens/>
         <w:spacing w:after="0" w:line="240" w:lineRule="auto"/>
         <w:rPr>
           <w:rFonts w:ascii="Courier New" w:hAnsi="Courier New" w:cs="Courier New"/>
@@ -307,6 +325,8 @@
     </w:p>
     <w:p>
       <w:pPr>
+        <w:shd w:val="clear" w:color="auto" w:fill="FDE9D9" w:themeFill="accent6" w:themeFillTint="33"/>
+        <w:suppressAutoHyphens/>
         <w:spacing w:after="0" w:line="240" w:lineRule="auto"/>
         <w:rPr>
           <w:rFonts w:ascii="Courier New" w:hAnsi="Courier New" w:cs="Courier New"/>
@@ -333,6 +353,8 @@
     </w:p>
     <w:p>
       <w:pPr>
+        <w:shd w:val="clear" w:color="auto" w:fill="FDE9D9" w:themeFill="accent6" w:themeFillTint="33"/>
+        <w:suppressAutoHyphens/>
         <w:spacing w:after="0" w:line="240" w:lineRule="auto"/>
         <w:rPr>
           <w:rFonts w:ascii="Courier New" w:hAnsi="Courier New" w:cs="Courier New"/>
@@ -354,7 +376,27 @@
           <w:sz w:val="18"/>
           <w:lang w:val="de-DE"/>
         </w:rPr>
-        <w:t>@angular-devkit/</w:t>
+        <w:t>@angular-devkit/core</w:t>
+      </w:r>
+    </w:p>
+    <w:p>
+      <w:pPr>
+        <w:shd w:val="clear" w:color="auto" w:fill="FDE9D9" w:themeFill="accent6" w:themeFillTint="33"/>
+        <w:suppressAutoHyphens/>
+        <w:spacing w:after="0" w:line="240" w:lineRule="auto"/>
+        <w:rPr>
+          <w:rFonts w:ascii="Courier New" w:hAnsi="Courier New" w:cs="Courier New"/>
+          <w:sz w:val="18"/>
+          <w:lang w:val="en-US"/>
+        </w:rPr>
+      </w:pPr>
+      <w:r>
+        <w:rPr>
+          <w:rFonts w:ascii="Courier New" w:hAnsi="Courier New" w:cs="Courier New"/>
+          <w:sz w:val="18"/>
+          <w:lang w:val="en-US"/>
+        </w:rPr>
+        <w:t xml:space="preserve">npm uninstall -g </w:t>
       </w:r>
       <w:r>
         <w:rPr>
@@ -362,11 +404,13 @@
           <w:sz w:val="18"/>
           <w:lang w:val="de-DE"/>
         </w:rPr>
-        <w:t>core</w:t>
-      </w:r>
-    </w:p>
-    <w:p>
-      <w:pPr>
+        <w:t>@angular-devkit/schematics</w:t>
+      </w:r>
+    </w:p>
+    <w:p>
+      <w:pPr>
+        <w:shd w:val="clear" w:color="auto" w:fill="FDE9D9" w:themeFill="accent6" w:themeFillTint="33"/>
+        <w:suppressAutoHyphens/>
         <w:spacing w:after="0" w:line="240" w:lineRule="auto"/>
         <w:rPr>
           <w:rFonts w:ascii="Courier New" w:hAnsi="Courier New" w:cs="Courier New"/>
@@ -388,11 +432,117 @@
           <w:sz w:val="18"/>
           <w:lang w:val="de-DE"/>
         </w:rPr>
+        <w:t>@schematics/angular</w:t>
+      </w:r>
+    </w:p>
+    <w:p>
+      <w:pPr>
+        <w:shd w:val="clear" w:color="auto" w:fill="FDE9D9" w:themeFill="accent6" w:themeFillTint="33"/>
+        <w:suppressAutoHyphens/>
+        <w:spacing w:after="0" w:line="240" w:lineRule="auto"/>
+        <w:rPr>
+          <w:rFonts w:ascii="Courier New" w:hAnsi="Courier New" w:cs="Courier New"/>
+          <w:sz w:val="18"/>
+          <w:lang w:val="en-US"/>
+        </w:rPr>
+      </w:pPr>
+      <w:r>
+        <w:rPr>
+          <w:rFonts w:ascii="Courier New" w:hAnsi="Courier New" w:cs="Courier New"/>
+          <w:sz w:val="18"/>
+          <w:lang w:val="en-US"/>
+        </w:rPr>
+        <w:t>npm uninstall angular-cli</w:t>
+      </w:r>
+    </w:p>
+    <w:p>
+      <w:pPr>
+        <w:shd w:val="clear" w:color="auto" w:fill="FDE9D9" w:themeFill="accent6" w:themeFillTint="33"/>
+        <w:suppressAutoHyphens/>
+        <w:spacing w:after="0" w:line="240" w:lineRule="auto"/>
+        <w:rPr>
+          <w:rFonts w:ascii="Courier New" w:hAnsi="Courier New" w:cs="Courier New"/>
+          <w:sz w:val="18"/>
+          <w:lang w:val="en-US"/>
+        </w:rPr>
+      </w:pPr>
+      <w:r>
+        <w:rPr>
+          <w:rFonts w:ascii="Courier New" w:hAnsi="Courier New" w:cs="Courier New"/>
+          <w:sz w:val="18"/>
+          <w:lang w:val="en-US"/>
+        </w:rPr>
+        <w:t xml:space="preserve">npm uninstall </w:t>
+      </w:r>
+      <w:r>
+        <w:rPr>
+          <w:rFonts w:ascii="Courier New" w:hAnsi="Courier New" w:cs="Courier New"/>
+          <w:sz w:val="18"/>
+          <w:lang w:val="de-DE"/>
+        </w:rPr>
+        <w:t>@angular-devkit/architect</w:t>
+      </w:r>
+    </w:p>
+    <w:p>
+      <w:pPr>
+        <w:shd w:val="clear" w:color="auto" w:fill="FDE9D9" w:themeFill="accent6" w:themeFillTint="33"/>
+        <w:suppressAutoHyphens/>
+        <w:spacing w:after="0" w:line="240" w:lineRule="auto"/>
+        <w:rPr>
+          <w:rFonts w:ascii="Courier New" w:hAnsi="Courier New" w:cs="Courier New"/>
+          <w:sz w:val="18"/>
+          <w:lang w:val="en-US"/>
+        </w:rPr>
+      </w:pPr>
+      <w:r>
+        <w:rPr>
+          <w:rFonts w:ascii="Courier New" w:hAnsi="Courier New" w:cs="Courier New"/>
+          <w:sz w:val="18"/>
+          <w:lang w:val="en-US"/>
+        </w:rPr>
+        <w:t xml:space="preserve">npm uninstall </w:t>
+      </w:r>
+      <w:r>
+        <w:rPr>
+          <w:rFonts w:ascii="Courier New" w:hAnsi="Courier New" w:cs="Courier New"/>
+          <w:sz w:val="18"/>
+          <w:lang w:val="de-DE"/>
+        </w:rPr>
+        <w:t>@angular-devkit/core</w:t>
+      </w:r>
+    </w:p>
+    <w:p>
+      <w:pPr>
+        <w:shd w:val="clear" w:color="auto" w:fill="FDE9D9" w:themeFill="accent6" w:themeFillTint="33"/>
+        <w:suppressAutoHyphens/>
+        <w:spacing w:after="0" w:line="240" w:lineRule="auto"/>
+        <w:rPr>
+          <w:rFonts w:ascii="Courier New" w:hAnsi="Courier New" w:cs="Courier New"/>
+          <w:sz w:val="18"/>
+          <w:lang w:val="en-US"/>
+        </w:rPr>
+      </w:pPr>
+      <w:r>
+        <w:rPr>
+          <w:rFonts w:ascii="Courier New" w:hAnsi="Courier New" w:cs="Courier New"/>
+          <w:sz w:val="18"/>
+          <w:lang w:val="en-US"/>
+        </w:rPr>
+        <w:t xml:space="preserve">npm uninstall </w:t>
+      </w:r>
+      <w:r>
+        <w:rPr>
+          <w:rFonts w:ascii="Courier New" w:hAnsi="Courier New" w:cs="Courier New"/>
+          <w:sz w:val="18"/>
+          <w:lang w:val="de-DE"/>
+        </w:rPr>
         <w:t>@angular-devkit/schematics</w:t>
       </w:r>
     </w:p>
     <w:p>
       <w:pPr>
+        <w:shd w:val="clear" w:color="auto" w:fill="FDE9D9" w:themeFill="accent6" w:themeFillTint="33"/>
+        <w:suppressAutoHyphens/>
         <w:spacing w:after="0" w:line="240" w:lineRule="auto"/>
         <w:rPr>
           <w:rFonts w:ascii="Courier New" w:hAnsi="Courier New" w:cs="Courier New"/>
@@ -406,7 +556,7 @@
           <w:sz w:val="18"/>
           <w:lang w:val="en-US"/>
         </w:rPr>
-        <w:t xml:space="preserve">npm uninstall -g </w:t>
+        <w:t xml:space="preserve">npm uninstall </w:t>
       </w:r>
       <w:r>
         <w:rPr>
@@ -419,6 +569,8 @@
     </w:p>
     <w:p>
       <w:pPr>
+        <w:shd w:val="clear" w:color="auto" w:fill="FDE9D9" w:themeFill="accent6" w:themeFillTint="33"/>
+        <w:suppressAutoHyphens/>
         <w:spacing w:after="0" w:line="240" w:lineRule="auto"/>
         <w:rPr>
           <w:rFonts w:ascii="Courier New" w:hAnsi="Courier New" w:cs="Courier New"/>
@@ -432,11 +584,13 @@
           <w:sz w:val="18"/>
           <w:lang w:val="en-US"/>
         </w:rPr>
-        <w:t>npm uninstall angular-cli</w:t>
-      </w:r>
-    </w:p>
-    <w:p>
-      <w:pPr>
+        <w:t>npm cache verify</w:t>
+      </w:r>
+    </w:p>
+    <w:p>
+      <w:pPr>
+        <w:shd w:val="clear" w:color="auto" w:fill="FDE9D9" w:themeFill="accent6" w:themeFillTint="33"/>
+        <w:suppressAutoHyphens/>
         <w:spacing w:after="0" w:line="240" w:lineRule="auto"/>
         <w:rPr>
           <w:rFonts w:ascii="Courier New" w:hAnsi="Courier New" w:cs="Courier New"/>
@@ -450,19 +604,29 @@
           <w:sz w:val="18"/>
           <w:lang w:val="en-US"/>
         </w:rPr>
-        <w:t xml:space="preserve">npm uninstall </w:t>
-      </w:r>
-      <w:r>
-        <w:rPr>
-          <w:rFonts w:ascii="Courier New" w:hAnsi="Courier New" w:cs="Courier New"/>
-          <w:sz w:val="18"/>
-          <w:lang w:val="de-DE"/>
-        </w:rPr>
-        <w:t>@angular-devkit/architect</w:t>
-      </w:r>
-    </w:p>
-    <w:p>
-      <w:pPr>
+        <w:t xml:space="preserve">npm cache clean </w:t>
+      </w:r>
+      <w:r>
+        <w:rPr>
+          <w:rFonts w:ascii="Courier New" w:hAnsi="Courier New" w:cs="Courier New"/>
+          <w:sz w:val="18"/>
+          <w:lang w:val="en-US"/>
+        </w:rPr>
+        <w:t>--</w:t>
+      </w:r>
+      <w:r>
+        <w:rPr>
+          <w:rFonts w:ascii="Courier New" w:hAnsi="Courier New" w:cs="Courier New"/>
+          <w:sz w:val="18"/>
+          <w:lang w:val="en-US"/>
+        </w:rPr>
+        <w:t>force</w:t>
+      </w:r>
+    </w:p>
+    <w:p>
+      <w:pPr>
+        <w:shd w:val="clear" w:color="auto" w:fill="FDE9D9" w:themeFill="accent6" w:themeFillTint="33"/>
+        <w:suppressAutoHyphens/>
         <w:spacing w:after="0" w:line="240" w:lineRule="auto"/>
         <w:rPr>
           <w:rFonts w:ascii="Courier New" w:hAnsi="Courier New" w:cs="Courier New"/>
@@ -476,149 +640,13 @@
           <w:sz w:val="18"/>
           <w:lang w:val="en-US"/>
         </w:rPr>
-        <w:t xml:space="preserve">npm uninstall </w:t>
-      </w:r>
-      <w:r>
-        <w:rPr>
-          <w:rFonts w:ascii="Courier New" w:hAnsi="Courier New" w:cs="Courier New"/>
-          <w:sz w:val="18"/>
-          <w:lang w:val="de-DE"/>
-        </w:rPr>
-        <w:t>@angular-devkit/</w:t>
-      </w:r>
-      <w:r>
-        <w:rPr>
-          <w:rFonts w:ascii="Courier New" w:hAnsi="Courier New" w:cs="Courier New"/>
-          <w:sz w:val="18"/>
-          <w:lang w:val="de-DE"/>
-        </w:rPr>
-        <w:t>core</w:t>
-      </w:r>
-    </w:p>
-    <w:p>
-      <w:pPr>
-        <w:spacing w:after="0" w:line="240" w:lineRule="auto"/>
-        <w:rPr>
-          <w:rFonts w:ascii="Courier New" w:hAnsi="Courier New" w:cs="Courier New"/>
-          <w:sz w:val="18"/>
-          <w:lang w:val="en-US"/>
-        </w:rPr>
-      </w:pPr>
-      <w:r>
-        <w:rPr>
-          <w:rFonts w:ascii="Courier New" w:hAnsi="Courier New" w:cs="Courier New"/>
-          <w:sz w:val="18"/>
-          <w:lang w:val="en-US"/>
-        </w:rPr>
-        <w:t xml:space="preserve">npm uninstall </w:t>
-      </w:r>
-      <w:r>
-        <w:rPr>
-          <w:rFonts w:ascii="Courier New" w:hAnsi="Courier New" w:cs="Courier New"/>
-          <w:sz w:val="18"/>
-          <w:lang w:val="de-DE"/>
-        </w:rPr>
-        <w:t>@angular-devkit/schematics</w:t>
-      </w:r>
-    </w:p>
-    <w:p>
-      <w:pPr>
-        <w:spacing w:after="0" w:line="240" w:lineRule="auto"/>
-        <w:rPr>
-          <w:rFonts w:ascii="Courier New" w:hAnsi="Courier New" w:cs="Courier New"/>
-          <w:sz w:val="18"/>
-          <w:lang w:val="en-US"/>
-        </w:rPr>
-      </w:pPr>
-      <w:r>
-        <w:rPr>
-          <w:rFonts w:ascii="Courier New" w:hAnsi="Courier New" w:cs="Courier New"/>
-          <w:sz w:val="18"/>
-          <w:lang w:val="en-US"/>
-        </w:rPr>
-        <w:t xml:space="preserve">npm uninstall </w:t>
-      </w:r>
-      <w:r>
-        <w:rPr>
-          <w:rFonts w:ascii="Courier New" w:hAnsi="Courier New" w:cs="Courier New"/>
-          <w:sz w:val="18"/>
-          <w:lang w:val="de-DE"/>
-        </w:rPr>
-        <w:t>@schematics/angular</w:t>
-      </w:r>
-    </w:p>
-    <w:p>
-      <w:pPr>
-        <w:spacing w:after="0" w:line="240" w:lineRule="auto"/>
-        <w:rPr>
-          <w:rFonts w:ascii="Courier New" w:hAnsi="Courier New" w:cs="Courier New"/>
-          <w:sz w:val="18"/>
-          <w:lang w:val="en-US"/>
-        </w:rPr>
-      </w:pPr>
-      <w:r>
-        <w:rPr>
-          <w:rFonts w:ascii="Courier New" w:hAnsi="Courier New" w:cs="Courier New"/>
-          <w:sz w:val="18"/>
-          <w:lang w:val="en-US"/>
-        </w:rPr>
-        <w:t>npm cache verify</w:t>
-      </w:r>
-    </w:p>
-    <w:p>
-      <w:pPr>
-        <w:spacing w:after="0" w:line="240" w:lineRule="auto"/>
-        <w:rPr>
-          <w:rFonts w:ascii="Courier New" w:hAnsi="Courier New" w:cs="Courier New"/>
-          <w:sz w:val="18"/>
-          <w:lang w:val="en-US"/>
-        </w:rPr>
-      </w:pPr>
-      <w:r>
-        <w:rPr>
-          <w:rFonts w:ascii="Courier New" w:hAnsi="Courier New" w:cs="Courier New"/>
-          <w:sz w:val="18"/>
-          <w:lang w:val="en-US"/>
-        </w:rPr>
-        <w:t xml:space="preserve">npm cache clean </w:t>
-      </w:r>
-      <w:r>
-        <w:rPr>
-          <w:rFonts w:ascii="Courier New" w:hAnsi="Courier New" w:cs="Courier New"/>
-          <w:sz w:val="18"/>
-          <w:lang w:val="en-US"/>
-        </w:rPr>
-        <w:t>--</w:t>
-      </w:r>
-      <w:r>
-        <w:rPr>
-          <w:rFonts w:ascii="Courier New" w:hAnsi="Courier New" w:cs="Courier New"/>
-          <w:sz w:val="18"/>
-          <w:lang w:val="en-US"/>
-        </w:rPr>
-        <w:t>force</w:t>
-      </w:r>
-    </w:p>
-    <w:p>
-      <w:pPr>
-        <w:spacing w:after="0" w:line="240" w:lineRule="auto"/>
-        <w:rPr>
-          <w:rFonts w:ascii="Courier New" w:hAnsi="Courier New" w:cs="Courier New"/>
-          <w:sz w:val="18"/>
-          <w:lang w:val="en-US"/>
-        </w:rPr>
-      </w:pPr>
-      <w:r>
-        <w:rPr>
-          <w:rFonts w:ascii="Courier New" w:hAnsi="Courier New" w:cs="Courier New"/>
-          <w:sz w:val="18"/>
-          <w:lang w:val="en-US"/>
-        </w:rPr>
         <w:t>npm install -g @angular/cli@latest</w:t>
       </w:r>
     </w:p>
     <w:p>
       <w:pPr>
+        <w:shd w:val="clear" w:color="auto" w:fill="FDE9D9" w:themeFill="accent6" w:themeFillTint="33"/>
+        <w:suppressAutoHyphens/>
         <w:spacing w:after="0" w:line="240" w:lineRule="auto"/>
         <w:rPr>
           <w:rFonts w:ascii="Courier New" w:hAnsi="Courier New" w:cs="Courier New"/>
@@ -767,13 +795,20 @@
     </w:p>
     <w:p>
       <w:pPr>
-        <w:rPr>
+        <w:shd w:val="clear" w:color="auto" w:fill="FDE9D9" w:themeFill="accent6" w:themeFillTint="33"/>
+        <w:suppressAutoHyphens/>
+        <w:spacing w:after="0" w:line="240" w:lineRule="auto"/>
+        <w:rPr>
+          <w:rFonts w:ascii="Courier New" w:hAnsi="Courier New" w:cs="Courier New"/>
+          <w:sz w:val="18"/>
           <w:lang w:val="de-DE"/>
         </w:rPr>
       </w:pPr>
     </w:p>
     <w:p>
       <w:pPr>
+        <w:shd w:val="clear" w:color="auto" w:fill="FDE9D9" w:themeFill="accent6" w:themeFillTint="33"/>
+        <w:suppressAutoHyphens/>
         <w:spacing w:after="0" w:line="240" w:lineRule="auto"/>
         <w:rPr>
           <w:rFonts w:ascii="Courier New" w:hAnsi="Courier New" w:cs="Courier New"/>
@@ -792,6 +827,8 @@
     </w:p>
     <w:p>
       <w:pPr>
+        <w:shd w:val="clear" w:color="auto" w:fill="FDE9D9" w:themeFill="accent6" w:themeFillTint="33"/>
+        <w:suppressAutoHyphens/>
         <w:spacing w:after="0" w:line="240" w:lineRule="auto"/>
         <w:rPr>
           <w:rFonts w:ascii="Courier New" w:hAnsi="Courier New" w:cs="Courier New"/>
@@ -810,6 +847,8 @@
     </w:p>
     <w:p>
       <w:pPr>
+        <w:shd w:val="clear" w:color="auto" w:fill="FDE9D9" w:themeFill="accent6" w:themeFillTint="33"/>
+        <w:suppressAutoHyphens/>
         <w:spacing w:after="0" w:line="240" w:lineRule="auto"/>
         <w:rPr>
           <w:rFonts w:ascii="Courier New" w:hAnsi="Courier New" w:cs="Courier New"/>
@@ -828,6 +867,8 @@
     </w:p>
     <w:p>
       <w:pPr>
+        <w:shd w:val="clear" w:color="auto" w:fill="FDE9D9" w:themeFill="accent6" w:themeFillTint="33"/>
+        <w:suppressAutoHyphens/>
         <w:spacing w:after="0" w:line="240" w:lineRule="auto"/>
         <w:rPr>
           <w:rFonts w:ascii="Courier New" w:hAnsi="Courier New" w:cs="Courier New"/>
@@ -846,6 +887,8 @@
     </w:p>
     <w:p>
       <w:pPr>
+        <w:shd w:val="clear" w:color="auto" w:fill="FDE9D9" w:themeFill="accent6" w:themeFillTint="33"/>
+        <w:suppressAutoHyphens/>
         <w:spacing w:after="0" w:line="240" w:lineRule="auto"/>
         <w:rPr>
           <w:rFonts w:ascii="Courier New" w:hAnsi="Courier New" w:cs="Courier New"/>
@@ -856,6 +899,8 @@
     </w:p>
     <w:p>
       <w:pPr>
+        <w:shd w:val="clear" w:color="auto" w:fill="FDE9D9" w:themeFill="accent6" w:themeFillTint="33"/>
+        <w:suppressAutoHyphens/>
         <w:spacing w:after="0" w:line="240" w:lineRule="auto"/>
         <w:rPr>
           <w:rFonts w:ascii="Courier New" w:hAnsi="Courier New" w:cs="Courier New"/>
@@ -874,6 +919,8 @@
     </w:p>
     <w:p>
       <w:pPr>
+        <w:shd w:val="clear" w:color="auto" w:fill="FDE9D9" w:themeFill="accent6" w:themeFillTint="33"/>
+        <w:suppressAutoHyphens/>
         <w:spacing w:after="0" w:line="240" w:lineRule="auto"/>
         <w:rPr>
           <w:rFonts w:ascii="Courier New" w:hAnsi="Courier New" w:cs="Courier New"/>
@@ -892,6 +939,8 @@
     </w:p>
     <w:p>
       <w:pPr>
+        <w:shd w:val="clear" w:color="auto" w:fill="FDE9D9" w:themeFill="accent6" w:themeFillTint="33"/>
+        <w:suppressAutoHyphens/>
         <w:spacing w:after="0" w:line="240" w:lineRule="auto"/>
         <w:rPr>
           <w:rFonts w:ascii="Courier New" w:hAnsi="Courier New" w:cs="Courier New"/>
@@ -902,6 +951,8 @@
     </w:p>
     <w:p>
       <w:pPr>
+        <w:shd w:val="clear" w:color="auto" w:fill="FDE9D9" w:themeFill="accent6" w:themeFillTint="33"/>
+        <w:suppressAutoHyphens/>
         <w:spacing w:after="0" w:line="240" w:lineRule="auto"/>
         <w:rPr>
           <w:rFonts w:ascii="Courier New" w:hAnsi="Courier New" w:cs="Courier New"/>
@@ -920,6 +971,8 @@
     </w:p>
     <w:p>
       <w:pPr>
+        <w:shd w:val="clear" w:color="auto" w:fill="FDE9D9" w:themeFill="accent6" w:themeFillTint="33"/>
+        <w:suppressAutoHyphens/>
         <w:spacing w:after="0" w:line="240" w:lineRule="auto"/>
         <w:rPr>
           <w:rFonts w:ascii="Courier New" w:hAnsi="Courier New" w:cs="Courier New"/>
@@ -938,6 +991,8 @@
     </w:p>
     <w:p>
       <w:pPr>
+        <w:shd w:val="clear" w:color="auto" w:fill="FDE9D9" w:themeFill="accent6" w:themeFillTint="33"/>
+        <w:suppressAutoHyphens/>
         <w:spacing w:after="0" w:line="240" w:lineRule="auto"/>
         <w:rPr>
           <w:rFonts w:ascii="Courier New" w:hAnsi="Courier New" w:cs="Courier New"/>
@@ -956,6 +1011,8 @@
     </w:p>
     <w:p>
       <w:pPr>
+        <w:shd w:val="clear" w:color="auto" w:fill="FDE9D9" w:themeFill="accent6" w:themeFillTint="33"/>
+        <w:suppressAutoHyphens/>
         <w:spacing w:after="0" w:line="240" w:lineRule="auto"/>
         <w:rPr>
           <w:rFonts w:ascii="Courier New" w:hAnsi="Courier New" w:cs="Courier New"/>
@@ -974,6 +1031,8 @@
     </w:p>
     <w:p>
       <w:pPr>
+        <w:shd w:val="clear" w:color="auto" w:fill="FDE9D9" w:themeFill="accent6" w:themeFillTint="33"/>
+        <w:suppressAutoHyphens/>
         <w:spacing w:after="0" w:line="240" w:lineRule="auto"/>
         <w:rPr>
           <w:rFonts w:ascii="Courier New" w:hAnsi="Courier New" w:cs="Courier New"/>
@@ -992,10 +1051,13 @@
     </w:p>
     <w:p>
       <w:pPr>
+        <w:shd w:val="clear" w:color="auto" w:fill="FDE9D9" w:themeFill="accent6" w:themeFillTint="33"/>
+        <w:suppressAutoHyphens/>
         <w:spacing w:after="0" w:line="240" w:lineRule="auto"/>
         <w:rPr>
           <w:rFonts w:ascii="Courier New" w:hAnsi="Courier New" w:cs="Courier New"/>
           <w:sz w:val="18"/>
+          <w:lang w:val="en-US"/>
         </w:rPr>
       </w:pPr>
       <w:r>
@@ -1010,9 +1072,15 @@
     <w:p>
       <w:pPr>
         <w:pStyle w:val="Heading1"/>
+        <w:rPr>
+          <w:lang w:val="en-US"/>
+        </w:rPr>
       </w:pPr>
       <w:hyperlink r:id="rId8" w:history="1">
         <w:r>
+          <w:rPr>
+            <w:lang w:val="en-US"/>
+          </w:rPr>
           <w:t>Global Angular CLI version greater than local version</w:t>
         </w:r>
       </w:hyperlink>
@@ -1033,6 +1101,7 @@
         <w:rPr>
           <w:rFonts w:ascii="Courier New" w:hAnsi="Courier New" w:cs="Courier New"/>
           <w:sz w:val="18"/>
+          <w:lang w:val="en-US"/>
         </w:rPr>
       </w:pPr>
       <w:hyperlink r:id="rId9" w:history="1">
@@ -1048,6 +1117,7 @@
           <w:rPr>
             <w:rFonts w:ascii="Courier New" w:hAnsi="Courier New" w:cs="Courier New"/>
             <w:sz w:val="18"/>
+            <w:lang w:val="en-US"/>
           </w:rPr>
           <w:t>To disable this warning use "ng config -g cli.warnings.versionMismatch false"</w:t>
         </w:r>
@@ -1134,14 +1204,12 @@
         <w:rPr>
           <w:rFonts w:ascii="Courier New" w:hAnsi="Courier New" w:cs="Courier New"/>
           <w:sz w:val="18"/>
-          <w:lang w:val="en-US"/>
-        </w:rPr>
-      </w:pPr>
-      <w:r>
-        <w:rPr>
-          <w:rFonts w:ascii="Courier New" w:hAnsi="Courier New" w:cs="Courier New"/>
-          <w:sz w:val="18"/>
-          <w:lang w:val="en-US"/>
+        </w:rPr>
+      </w:pPr>
+      <w:r>
+        <w:rPr>
+          <w:rFonts w:ascii="Courier New" w:hAnsi="Courier New" w:cs="Courier New"/>
+          <w:sz w:val="18"/>
         </w:rPr>
         <w:t>ng new my-app</w:t>
       </w:r>
@@ -1174,12 +1242,14 @@
         <w:rPr>
           <w:rFonts w:ascii="Courier New" w:hAnsi="Courier New" w:cs="Courier New"/>
           <w:sz w:val="18"/>
-        </w:rPr>
-      </w:pPr>
-      <w:r>
-        <w:rPr>
-          <w:rFonts w:ascii="Courier New" w:hAnsi="Courier New" w:cs="Courier New"/>
-          <w:sz w:val="18"/>
+          <w:lang w:val="en-US"/>
+        </w:rPr>
+      </w:pPr>
+      <w:r>
+        <w:rPr>
+          <w:rFonts w:ascii="Courier New" w:hAnsi="Courier New" w:cs="Courier New"/>
+          <w:sz w:val="18"/>
+          <w:lang w:val="en-US"/>
         </w:rPr>
         <w:t>ng serve</w:t>
       </w:r>
@@ -1187,6 +1257,7 @@
         <w:rPr>
           <w:rFonts w:ascii="Courier New" w:hAnsi="Courier New" w:cs="Courier New"/>
           <w:sz w:val="18"/>
+          <w:lang w:val="en-US"/>
         </w:rPr>
         <w:t xml:space="preserve"> </w:t>
       </w:r>
@@ -1194,6 +1265,7 @@
         <w:rPr>
           <w:rFonts w:ascii="Courier New" w:hAnsi="Courier New" w:cs="Courier New"/>
           <w:sz w:val="18"/>
+          <w:lang w:val="en-US"/>
         </w:rPr>
         <w:t>-</w:t>
       </w:r>
@@ -1201,6 +1273,7 @@
         <w:rPr>
           <w:rFonts w:ascii="Courier New" w:hAnsi="Courier New" w:cs="Courier New"/>
           <w:sz w:val="18"/>
+          <w:lang w:val="en-US"/>
         </w:rPr>
         <w:t>–</w:t>
       </w:r>
@@ -1208,6 +1281,7 @@
         <w:rPr>
           <w:rFonts w:ascii="Courier New" w:hAnsi="Courier New" w:cs="Courier New"/>
           <w:sz w:val="18"/>
+          <w:lang w:val="en-US"/>
         </w:rPr>
         <w:t>o</w:t>
       </w:r>
@@ -1692,16 +1766,22 @@
         <w:rPr>
           <w:rFonts w:ascii="Courier New" w:hAnsi="Courier New" w:cs="Courier New"/>
           <w:sz w:val="18"/>
-          <w:lang w:val="en-US"/>
-        </w:rPr>
-      </w:pPr>
-      <w:r>
-        <w:rPr>
-          <w:rFonts w:ascii="Courier New" w:hAnsi="Courier New" w:cs="Courier New"/>
-          <w:sz w:val="18"/>
-          <w:lang w:val="en-US"/>
-        </w:rPr>
-        <w:t>Directory is already under version control. Skipping initialization of git.</w:t>
+        </w:rPr>
+      </w:pPr>
+      <w:r>
+        <w:rPr>
+          <w:rFonts w:ascii="Courier New" w:hAnsi="Courier New" w:cs="Courier New"/>
+          <w:sz w:val="18"/>
+          <w:lang w:val="en-US"/>
+        </w:rPr>
+        <w:t xml:space="preserve">Directory is already under version control. </w:t>
+      </w:r>
+      <w:r>
+        <w:rPr>
+          <w:rFonts w:ascii="Courier New" w:hAnsi="Courier New" w:cs="Courier New"/>
+          <w:sz w:val="18"/>
+        </w:rPr>
+        <w:t>Skipping initialization of git.</w:t>
       </w:r>
     </w:p>
     <w:p>
@@ -1740,10 +1820,15 @@
         <w:pStyle w:val="Heading1"/>
       </w:pPr>
       <w:r>
+        <w:lastRenderedPageBreak/>
         <w:t>Curso de Angular Crear Componentes + CSS - 2022 - #3</w:t>
       </w:r>
     </w:p>
     <w:p>
+      <w:pPr>
+        <w:keepNext/>
+        <w:keepLines/>
+      </w:pPr>
       <w:hyperlink r:id="rId16" w:history="1">
         <w:r>
           <w:rPr>
@@ -1754,7 +1839,6 @@
         </w:r>
       </w:hyperlink>
     </w:p>
-    <w:p/>
     <w:p>
       <w:r>
         <w:t>Seguimos avanzando desde cero en la programación web utilizando el framework de Angular. En este capítulo aprenderemos a crear un componente, llamar ese componente dentro de otro utilizando un selector. También aprenderemos a crear clases de css y ver como aplicarlas dentro de un html.</w:t>
@@ -1795,14 +1879,12 @@
         <w:rPr>
           <w:rFonts w:ascii="Courier New" w:hAnsi="Courier New" w:cs="Courier New"/>
           <w:sz w:val="18"/>
-          <w:lang w:val="en-US"/>
-        </w:rPr>
-      </w:pPr>
-      <w:r>
-        <w:rPr>
-          <w:rFonts w:ascii="Courier New" w:hAnsi="Courier New" w:cs="Courier New"/>
-          <w:sz w:val="18"/>
-          <w:lang w:val="en-US"/>
+        </w:rPr>
+      </w:pPr>
+      <w:r>
+        <w:rPr>
+          <w:rFonts w:ascii="Courier New" w:hAnsi="Courier New" w:cs="Courier New"/>
+          <w:sz w:val="18"/>
         </w:rPr>
         <w:t>git new tutorial-3</w:t>
       </w:r>
@@ -1828,28 +1910,18 @@
         <w:rPr>
           <w:rFonts w:ascii="Courier New" w:hAnsi="Courier New" w:cs="Courier New"/>
           <w:sz w:val="18"/>
-          <w:lang w:val="en-US"/>
-        </w:rPr>
-      </w:pPr>
-      <w:r>
-        <w:rPr>
-          <w:rFonts w:ascii="Courier New" w:hAnsi="Courier New" w:cs="Courier New"/>
-          <w:sz w:val="18"/>
-          <w:lang w:val="en-US"/>
+        </w:rPr>
+      </w:pPr>
+      <w:r>
+        <w:rPr>
+          <w:rFonts w:ascii="Courier New" w:hAnsi="Courier New" w:cs="Courier New"/>
+          <w:sz w:val="18"/>
         </w:rPr>
         <w:t>git all --all</w:t>
       </w:r>
     </w:p>
     <w:p>
-      <w:pPr>
-        <w:rPr>
-          <w:lang w:val="en-US"/>
-        </w:rPr>
-      </w:pPr>
-      <w:r>
-        <w:rPr>
-          <w:lang w:val="en-US"/>
-        </w:rPr>
+      <w:r>
         <w:t>Si ahora hacemos</w:t>
       </w:r>
     </w:p>
@@ -1861,14 +1933,12 @@
         <w:rPr>
           <w:rFonts w:ascii="Courier New" w:hAnsi="Courier New" w:cs="Courier New"/>
           <w:sz w:val="18"/>
-          <w:lang w:val="en-US"/>
-        </w:rPr>
-      </w:pPr>
-      <w:r>
-        <w:rPr>
-          <w:rFonts w:ascii="Courier New" w:hAnsi="Courier New" w:cs="Courier New"/>
-          <w:sz w:val="18"/>
-          <w:lang w:val="en-US"/>
+        </w:rPr>
+      </w:pPr>
+      <w:r>
+        <w:rPr>
+          <w:rFonts w:ascii="Courier New" w:hAnsi="Courier New" w:cs="Courier New"/>
+          <w:sz w:val="18"/>
         </w:rPr>
         <w:t>git status</w:t>
       </w:r>
@@ -1906,14 +1976,8 @@
     <w:p>
       <w:pPr>
         <w:pStyle w:val="Heading1"/>
-        <w:rPr>
-          <w:lang w:val="en-US"/>
-        </w:rPr>
-      </w:pPr>
-      <w:r>
-        <w:rPr>
-          <w:lang w:val="en-US"/>
-        </w:rPr>
+      </w:pPr>
+      <w:r>
         <w:t>CSS box model</w:t>
       </w:r>
     </w:p>
@@ -2500,7 +2564,6 @@
         <w:pStyle w:val="NormalWeb"/>
         <w:shd w:val="clear" w:color="auto" w:fill="FFFFFF"/>
         <w:spacing w:before="120" w:beforeAutospacing="0" w:after="120" w:afterAutospacing="0"/>
-        <w:contextualSpacing/>
         <w:rPr>
           <w:rFonts w:ascii="Arial" w:hAnsi="Arial" w:cs="Arial"/>
           <w:color w:val="202122"/>
@@ -2568,7 +2631,6 @@
         <w:pStyle w:val="NormalWeb"/>
         <w:shd w:val="clear" w:color="auto" w:fill="FFFFFF"/>
         <w:spacing w:before="120" w:beforeAutospacing="0" w:after="120" w:afterAutospacing="0"/>
-        <w:contextualSpacing/>
         <w:rPr>
           <w:rFonts w:ascii="Arial" w:hAnsi="Arial" w:cs="Arial"/>
           <w:color w:val="202122"/>
@@ -2890,7 +2952,6 @@
         <w:keepLines/>
         <w:shd w:val="clear" w:color="auto" w:fill="FFFFFF"/>
         <w:spacing w:before="120" w:beforeAutospacing="0" w:after="120" w:afterAutospacing="0"/>
-        <w:contextualSpacing/>
         <w:rPr>
           <w:rFonts w:ascii="Arial" w:hAnsi="Arial" w:cs="Arial"/>
           <w:color w:val="202122"/>
@@ -2916,7 +2977,6 @@
         <w:shd w:val="clear" w:color="auto" w:fill="FDE9D9" w:themeFill="accent6" w:themeFillTint="33"/>
         <w:suppressAutoHyphens/>
         <w:spacing w:after="0"/>
-        <w:contextualSpacing/>
         <w:rPr>
           <w:rFonts w:ascii="Courier New" w:hAnsi="Courier New" w:cs="Courier New"/>
           <w:color w:val="000000"/>
@@ -2972,7 +3032,6 @@
         <w:shd w:val="clear" w:color="auto" w:fill="FDE9D9" w:themeFill="accent6" w:themeFillTint="33"/>
         <w:suppressAutoHyphens/>
         <w:spacing w:after="0"/>
-        <w:contextualSpacing/>
         <w:rPr>
           <w:rFonts w:ascii="Courier New" w:hAnsi="Courier New" w:cs="Courier New"/>
           <w:color w:val="000000"/>
@@ -3057,7 +3116,6 @@
         <w:shd w:val="clear" w:color="auto" w:fill="FDE9D9" w:themeFill="accent6" w:themeFillTint="33"/>
         <w:suppressAutoHyphens/>
         <w:spacing w:after="0"/>
-        <w:contextualSpacing/>
         <w:rPr>
           <w:rFonts w:ascii="Courier New" w:hAnsi="Courier New" w:cs="Courier New"/>
           <w:color w:val="000000"/>
@@ -3142,7 +3200,6 @@
         <w:shd w:val="clear" w:color="auto" w:fill="FDE9D9" w:themeFill="accent6" w:themeFillTint="33"/>
         <w:suppressAutoHyphens/>
         <w:spacing w:after="0"/>
-        <w:contextualSpacing/>
         <w:rPr>
           <w:rFonts w:ascii="Courier New" w:hAnsi="Courier New" w:cs="Courier New"/>
           <w:color w:val="000000"/>
@@ -3227,7 +3284,6 @@
         <w:shd w:val="clear" w:color="auto" w:fill="FDE9D9" w:themeFill="accent6" w:themeFillTint="33"/>
         <w:suppressAutoHyphens/>
         <w:spacing w:after="0"/>
-        <w:contextualSpacing/>
         <w:rPr>
           <w:rFonts w:ascii="Courier New" w:hAnsi="Courier New" w:cs="Courier New"/>
           <w:color w:val="000000"/>
@@ -3354,7 +3410,6 @@
         <w:shd w:val="clear" w:color="auto" w:fill="FDE9D9" w:themeFill="accent6" w:themeFillTint="33"/>
         <w:suppressAutoHyphens/>
         <w:spacing w:after="0"/>
-        <w:contextualSpacing/>
         <w:rPr>
           <w:rFonts w:ascii="Courier New" w:hAnsi="Courier New" w:cs="Courier New"/>
           <w:color w:val="000000"/>
@@ -3439,7 +3494,6 @@
         <w:shd w:val="clear" w:color="auto" w:fill="FDE9D9" w:themeFill="accent6" w:themeFillTint="33"/>
         <w:suppressAutoHyphens/>
         <w:spacing w:after="0"/>
-        <w:contextualSpacing/>
         <w:rPr>
           <w:rFonts w:ascii="Courier New" w:hAnsi="Courier New" w:cs="Courier New"/>
           <w:color w:val="000000"/>
@@ -3463,7 +3517,6 @@
         <w:pStyle w:val="NormalWeb"/>
         <w:shd w:val="clear" w:color="auto" w:fill="FFFFFF"/>
         <w:spacing w:before="120" w:beforeAutospacing="0" w:after="120" w:afterAutospacing="0"/>
-        <w:contextualSpacing/>
         <w:rPr>
           <w:rFonts w:ascii="Arial" w:hAnsi="Arial" w:cs="Arial"/>
           <w:color w:val="202122"/>
@@ -3510,7 +3563,6 @@
         <w:pStyle w:val="NormalWeb"/>
         <w:shd w:val="clear" w:color="auto" w:fill="FFFFFF"/>
         <w:spacing w:before="120" w:beforeAutospacing="0" w:after="120" w:afterAutospacing="0"/>
-        <w:contextualSpacing/>
         <w:rPr>
           <w:rFonts w:ascii="Arial" w:hAnsi="Arial" w:cs="Arial"/>
           <w:color w:val="202122"/>
@@ -3632,33 +3684,49 @@
         <w:t>Curso de Angular - Clonar e Instalar un Proyecto de Angular - Git + GitHub - 2022 - #5</w:t>
       </w:r>
     </w:p>
+    <w:bookmarkStart w:id="0" w:name="_GoBack"/>
+    <w:p>
+      <w:r>
+        <w:fldChar w:fldCharType="begin"/>
+      </w:r>
+      <w:r>
+        <w:instrText xml:space="preserve"> HYPERLINK "https://www.youtube.com/watch?v=x3nFRQtauEM&amp;ab_channel=YouTics" </w:instrText>
+      </w:r>
+      <w:r>
+        <w:fldChar w:fldCharType="separate"/>
+      </w:r>
+      <w:r>
+        <w:rPr>
+          <w:rStyle w:val="Hyperlink"/>
+          <w:lang w:val="es-AR"/>
+        </w:rPr>
+        <w:t>https://www.youtube.com/watch?v=x3nFRQtauEM&amp;ab_channel=YouTics</w:t>
+      </w:r>
+      <w:r>
+        <w:rPr>
+          <w:rStyle w:val="Hyperlink"/>
+          <w:lang w:val="es-AR"/>
+        </w:rPr>
+        <w:fldChar w:fldCharType="end"/>
+      </w:r>
+    </w:p>
+    <w:bookmarkEnd w:id="0"/>
+    <w:p>
+      <w:r>
+        <w:t>En este capitulo aprenderemos lo básico para guardar un proyecto en la nube y como recuperar ese proyecto con todos los archivos que necesita angular para trabajar.</w:t>
+      </w:r>
+    </w:p>
+    <w:p/>
+    <w:p>
+      <w:pPr>
+        <w:pStyle w:val="Heading1"/>
+      </w:pPr>
+      <w:r>
+        <w:t>Curso de Angular Habilitar Terminal de Windows en Visual Studio Code - 2022 - #6</w:t>
+      </w:r>
+    </w:p>
     <w:p>
       <w:hyperlink r:id="rId25" w:history="1">
-        <w:r>
-          <w:rPr>
-            <w:rStyle w:val="Hyperlink"/>
-            <w:lang w:val="es-AR"/>
-          </w:rPr>
-          <w:t>https://www.youtube.com/watch?v=x3nFRQtauEM&amp;ab_channel=YouTics</w:t>
-        </w:r>
-      </w:hyperlink>
-    </w:p>
-    <w:p>
-      <w:r>
-        <w:t>En este capitulo aprenderemos lo básico para guardar un proyecto en la nube y como recuperar ese proyecto con todos los archivos que necesita angular para trabajar.</w:t>
-      </w:r>
-    </w:p>
-    <w:p/>
-    <w:p>
-      <w:pPr>
-        <w:pStyle w:val="Heading1"/>
-      </w:pPr>
-      <w:r>
-        <w:t>Curso de Angular Habilitar Terminal de Windows en Visual Studio Code - 2022 - #6</w:t>
-      </w:r>
-    </w:p>
-    <w:p>
-      <w:hyperlink r:id="rId26" w:history="1">
         <w:r>
           <w:rPr>
             <w:rStyle w:val="Hyperlink"/>
@@ -3683,7 +3751,7 @@
       </w:r>
     </w:p>
     <w:p>
-      <w:hyperlink r:id="rId27" w:history="1">
+      <w:hyperlink r:id="rId26" w:history="1">
         <w:r>
           <w:rPr>
             <w:rStyle w:val="Hyperlink"/>
@@ -3713,7 +3781,7 @@
       </w:r>
     </w:p>
     <w:p>
-      <w:hyperlink r:id="rId28" w:history="1">
+      <w:hyperlink r:id="rId27" w:history="1">
         <w:r>
           <w:rPr>
             <w:rStyle w:val="Hyperlink"/>
@@ -3843,8 +3911,6 @@
           <w:t>https://stackoverflow.com/a/44526528/2740402</w:t>
         </w:r>
       </w:hyperlink>
-      <w:bookmarkStart w:id="0" w:name="_GoBack"/>
-      <w:bookmarkEnd w:id="0"/>
     </w:p>
   </w:footnote>
   <w:footnote w:id="2">
@@ -5121,6 +5187,7 @@
   <w:style w:type="character" w:default="1" w:styleId="DefaultParagraphFont">
     <w:name w:val="Default Paragraph Font"/>
     <w:uiPriority w:val="1"/>
+    <w:semiHidden/>
     <w:unhideWhenUsed/>
   </w:style>
   <w:style w:type="table" w:default="1" w:styleId="TableNormal">

</xml_diff>

<commit_message>
tutorial-8 ahora sígit status!
</commit_message>
<xml_diff>
--- a/Qué es Angular.docx
+++ b/Qué es Angular.docx
@@ -4492,13 +4492,17 @@
         <w:t>ts.</w:t>
       </w:r>
     </w:p>
-    <w:p/>
     <w:p>
       <w:pPr>
         <w:pStyle w:val="Heading2"/>
       </w:pPr>
-      <w:r>
-        <w:t>BootStrat</w:t>
+      <w:bookmarkStart w:id="0" w:name="_GoBack"/>
+      <w:bookmarkEnd w:id="0"/>
+      <w:r>
+        <w:t>BootStra</w:t>
+      </w:r>
+      <w:r>
+        <w:t>p</w:t>
       </w:r>
     </w:p>
     <w:p>
@@ -4523,21 +4527,7 @@
             <w:rStyle w:val="Hyperlink"/>
             <w:lang w:val="es-AR"/>
           </w:rPr>
-          <w:t>https://getboot</w:t>
-        </w:r>
-        <w:r>
-          <w:rPr>
-            <w:rStyle w:val="Hyperlink"/>
-            <w:lang w:val="es-AR"/>
-          </w:rPr>
-          <w:t>s</w:t>
-        </w:r>
-        <w:r>
-          <w:rPr>
-            <w:rStyle w:val="Hyperlink"/>
-            <w:lang w:val="es-AR"/>
-          </w:rPr>
-          <w:t>trap.com/</w:t>
+          <w:t>https://getbootstrap.com/</w:t>
         </w:r>
       </w:hyperlink>
     </w:p>
@@ -4546,7 +4536,6 @@
         <w:lastRenderedPageBreak/>
         <w:t xml:space="preserve">En esa página, vamos a </w:t>
       </w:r>
-      <w:bookmarkStart w:id="0" w:name="_GoBack"/>
       <w:r>
         <w:rPr>
           <w:rFonts w:ascii="Courier New" w:hAnsi="Courier New" w:cs="Courier New"/>
@@ -4555,7 +4544,6 @@
         </w:rPr>
         <w:t>Include via CDN</w:t>
       </w:r>
-      <w:bookmarkEnd w:id="0"/>
       <w:r>
         <w:t>, elegimos la opción CSS only, copiamos y pegamos en la sección head de index.html.</w:t>
       </w:r>

</xml_diff>

<commit_message>
sharing-data-between-components completo con explicaciones
</commit_message>
<xml_diff>
--- a/Qué es Angular.docx
+++ b/Qué es Angular.docx
@@ -4601,6 +4601,15 @@
     </w:p>
     <w:p/>
     <w:p>
+      <w:r>
+        <w:t>El código del proyecto tiene muchos comentarios, que tratan de explicar cómo funciona cada uno de estos tres mecanismos</w:t>
+      </w:r>
+      <w:r>
+        <w:t>.</w:t>
+      </w:r>
+    </w:p>
+    <w:p/>
+    <w:p>
       <w:pPr>
         <w:keepNext/>
         <w:keepLines/>
@@ -4793,8 +4802,6 @@
       </w:r>
     </w:p>
     <w:p/>
-    <w:p/>
-    <w:p/>
     <w:p>
       <w:pPr>
         <w:keepNext/>
@@ -4815,10 +4822,10 @@
         </w:r>
       </w:hyperlink>
     </w:p>
-    <w:p/>
-    <w:p/>
-    <w:p/>
-    <w:p/>
+    <w:p>
+      <w:bookmarkStart w:id="0" w:name="_GoBack"/>
+      <w:bookmarkEnd w:id="0"/>
+    </w:p>
     <w:p>
       <w:pPr>
         <w:pStyle w:val="Heading1"/>
@@ -5017,7 +5024,6 @@
         <w:keepLines/>
       </w:pPr>
       <w:r>
-        <w:lastRenderedPageBreak/>
         <w:t xml:space="preserve">Bajar hasta la sección </w:t>
       </w:r>
       <w:r>
@@ -5380,6 +5386,7 @@
           <w:color w:val="666600"/>
           <w:sz w:val="18"/>
         </w:rPr>
+        <w:lastRenderedPageBreak/>
         <w:t>]),</w:t>
       </w:r>
     </w:p>
@@ -5410,9 +5417,19 @@
           <w:color w:val="A6ACCD"/>
           <w:sz w:val="20"/>
           <w:szCs w:val="24"/>
+          <w:lang w:eastAsia="es-AR"/>
+        </w:rPr>
+        <w:t xml:space="preserve">  </w:t>
+      </w:r>
+      <w:r>
+        <w:rPr>
+          <w:rFonts w:ascii="Consolas" w:eastAsia="Times New Roman" w:hAnsi="Consolas" w:cs="Times New Roman"/>
+          <w:color w:val="A6ACCD"/>
+          <w:sz w:val="20"/>
+          <w:szCs w:val="24"/>
           <w:lang w:val="en-US" w:eastAsia="es-AR"/>
         </w:rPr>
-        <w:t>  imports</w:t>
+        <w:t>imports</w:t>
       </w:r>
       <w:r>
         <w:rPr>
@@ -5801,7 +5818,7 @@
           <w:color w:val="A6ACCD"/>
           <w:sz w:val="20"/>
           <w:szCs w:val="24"/>
-          <w:lang w:eastAsia="es-AR"/>
+          <w:lang w:val="en-US" w:eastAsia="es-AR"/>
         </w:rPr>
       </w:pPr>
       <w:r>
@@ -5820,7 +5837,7 @@
           <w:color w:val="A6ACCD"/>
           <w:sz w:val="20"/>
           <w:szCs w:val="24"/>
-          <w:lang w:eastAsia="es-AR"/>
+          <w:lang w:val="en-US" w:eastAsia="es-AR"/>
         </w:rPr>
         <w:t>])</w:t>
       </w:r>
@@ -5830,7 +5847,7 @@
           <w:color w:val="89DDFF"/>
           <w:sz w:val="20"/>
           <w:szCs w:val="24"/>
-          <w:lang w:eastAsia="es-AR"/>
+          <w:lang w:val="en-US" w:eastAsia="es-AR"/>
         </w:rPr>
         <w:t>,</w:t>
       </w:r>
@@ -5845,7 +5862,7 @@
           <w:color w:val="A6ACCD"/>
           <w:sz w:val="20"/>
           <w:szCs w:val="24"/>
-          <w:lang w:eastAsia="es-AR"/>
+          <w:lang w:val="en-US" w:eastAsia="es-AR"/>
         </w:rPr>
       </w:pPr>
       <w:r>
@@ -5854,7 +5871,7 @@
           <w:color w:val="A6ACCD"/>
           <w:sz w:val="20"/>
           <w:szCs w:val="24"/>
-          <w:lang w:eastAsia="es-AR"/>
+          <w:lang w:val="en-US" w:eastAsia="es-AR"/>
         </w:rPr>
         <w:t>  ]</w:t>
       </w:r>
@@ -5864,18 +5881,38 @@
           <w:color w:val="89DDFF"/>
           <w:sz w:val="20"/>
           <w:szCs w:val="24"/>
-          <w:lang w:eastAsia="es-AR"/>
+          <w:lang w:val="en-US" w:eastAsia="es-AR"/>
         </w:rPr>
         <w:t>,</w:t>
       </w:r>
     </w:p>
-    <w:p/>
-    <w:p>
-      <w:r>
+    <w:p>
+      <w:pPr>
+        <w:rPr>
+          <w:lang w:val="en-US"/>
+        </w:rPr>
+      </w:pPr>
+    </w:p>
+    <w:p>
+      <w:pPr>
+        <w:rPr>
+          <w:lang w:val="en-US"/>
+        </w:rPr>
+      </w:pPr>
+      <w:r>
+        <w:rPr>
+          <w:lang w:val="en-US"/>
+        </w:rPr>
         <w:t>Grabar.</w:t>
       </w:r>
     </w:p>
-    <w:p/>
+    <w:p>
+      <w:pPr>
+        <w:rPr>
+          <w:lang w:val="en-US"/>
+        </w:rPr>
+      </w:pPr>
+    </w:p>
     <w:p>
       <w:pPr>
         <w:keepNext/>
@@ -6322,8 +6359,6 @@
           <w:lang w:val="en-US"/>
         </w:rPr>
       </w:pPr>
-      <w:bookmarkStart w:id="0" w:name="_GoBack"/>
-      <w:bookmarkEnd w:id="0"/>
     </w:p>
     <w:sectPr>
       <w:pgSz w:w="11907" w:h="16839" w:code="9"/>

</xml_diff>